<commit_message>
Minor corrections to Issue Log
</commit_message>
<xml_diff>
--- a/02-Planning-and-Control/Proposal/Planning-Documents/Current/16. Issue Log v3.docx
+++ b/02-Planning-and-Control/Proposal/Planning-Documents/Current/16. Issue Log v3.docx
@@ -126,12 +126,12 @@
       <w:tblPr>
         <w:tblW w:w="15054" w:type="dxa"/>
         <w:tblBorders>
-          <w:top w:val="single" w:color="auto" w:sz="4" w:space="0"/>
-          <w:left w:val="single" w:color="auto" w:sz="4" w:space="0"/>
-          <w:bottom w:val="single" w:color="auto" w:sz="4" w:space="0"/>
-          <w:right w:val="single" w:color="auto" w:sz="4" w:space="0"/>
-          <w:insideH w:val="single" w:color="auto" w:sz="4" w:space="0"/>
-          <w:insideV w:val="single" w:color="auto" w:sz="4" w:space="0"/>
+          <w:top w:val="single" w:sz="4" w:space="0" w:color="auto"/>
+          <w:left w:val="single" w:sz="4" w:space="0" w:color="auto"/>
+          <w:bottom w:val="single" w:sz="4" w:space="0" w:color="auto"/>
+          <w:right w:val="single" w:sz="4" w:space="0" w:color="auto"/>
+          <w:insideH w:val="single" w:sz="4" w:space="0" w:color="auto"/>
+          <w:insideV w:val="single" w:sz="4" w:space="0" w:color="auto"/>
         </w:tblBorders>
         <w:tblLayout w:type="fixed"/>
         <w:tblLook w:val="04A0" w:firstRow="1" w:lastRow="0" w:firstColumn="1" w:lastColumn="0" w:noHBand="0" w:noVBand="1"/>
@@ -155,8 +155,6 @@
         <w:tc>
           <w:tcPr>
             <w:tcW w:w="722" w:type="dxa"/>
-            <w:shd w:val="clear" w:color="auto" w:fill="auto"/>
-            <w:tcMar/>
           </w:tcPr>
           <w:p>
             <w:pPr>
@@ -179,8 +177,6 @@
         <w:tc>
           <w:tcPr>
             <w:tcW w:w="1989" w:type="dxa"/>
-            <w:shd w:val="clear" w:color="auto" w:fill="auto"/>
-            <w:tcMar/>
           </w:tcPr>
           <w:p>
             <w:pPr>
@@ -203,8 +199,6 @@
         <w:tc>
           <w:tcPr>
             <w:tcW w:w="3238" w:type="dxa"/>
-            <w:shd w:val="clear" w:color="auto" w:fill="auto"/>
-            <w:tcMar/>
           </w:tcPr>
           <w:p>
             <w:pPr>
@@ -227,8 +221,6 @@
         <w:tc>
           <w:tcPr>
             <w:tcW w:w="1260" w:type="dxa"/>
-            <w:shd w:val="clear" w:color="auto" w:fill="auto"/>
-            <w:tcMar/>
           </w:tcPr>
           <w:p>
             <w:pPr>
@@ -251,8 +243,6 @@
         <w:tc>
           <w:tcPr>
             <w:tcW w:w="1036" w:type="dxa"/>
-            <w:shd w:val="clear" w:color="auto" w:fill="auto"/>
-            <w:tcMar/>
           </w:tcPr>
           <w:p>
             <w:pPr>
@@ -275,8 +265,6 @@
         <w:tc>
           <w:tcPr>
             <w:tcW w:w="1171" w:type="dxa"/>
-            <w:shd w:val="clear" w:color="auto" w:fill="auto"/>
-            <w:tcMar/>
           </w:tcPr>
           <w:p>
             <w:pPr>
@@ -299,8 +287,6 @@
         <w:tc>
           <w:tcPr>
             <w:tcW w:w="973" w:type="dxa"/>
-            <w:shd w:val="clear" w:color="auto" w:fill="auto"/>
-            <w:tcMar/>
           </w:tcPr>
           <w:p>
             <w:pPr>
@@ -323,8 +309,6 @@
         <w:tc>
           <w:tcPr>
             <w:tcW w:w="1275" w:type="dxa"/>
-            <w:shd w:val="clear" w:color="auto" w:fill="auto"/>
-            <w:tcMar/>
           </w:tcPr>
           <w:p>
             <w:pPr>
@@ -347,8 +331,6 @@
         <w:tc>
           <w:tcPr>
             <w:tcW w:w="871" w:type="dxa"/>
-            <w:shd w:val="clear" w:color="auto" w:fill="auto"/>
-            <w:tcMar/>
           </w:tcPr>
           <w:p>
             <w:pPr>
@@ -371,8 +353,6 @@
         <w:tc>
           <w:tcPr>
             <w:tcW w:w="2519" w:type="dxa"/>
-            <w:shd w:val="clear" w:color="auto" w:fill="auto"/>
-            <w:tcMar/>
           </w:tcPr>
           <w:p>
             <w:pPr>
@@ -400,8 +380,6 @@
         <w:tc>
           <w:tcPr>
             <w:tcW w:w="722" w:type="dxa"/>
-            <w:shd w:val="clear" w:color="auto" w:fill="auto"/>
-            <w:tcMar/>
           </w:tcPr>
           <w:p>
             <w:pPr>
@@ -423,8 +401,6 @@
         <w:tc>
           <w:tcPr>
             <w:tcW w:w="1989" w:type="dxa"/>
-            <w:shd w:val="clear" w:color="auto" w:fill="auto"/>
-            <w:tcMar/>
             <w:vAlign w:val="center"/>
           </w:tcPr>
           <w:p>
@@ -458,8 +434,6 @@
         <w:tc>
           <w:tcPr>
             <w:tcW w:w="3238" w:type="dxa"/>
-            <w:shd w:val="clear" w:color="auto" w:fill="auto"/>
-            <w:tcMar/>
             <w:vAlign w:val="center"/>
           </w:tcPr>
           <w:p>
@@ -481,8 +455,6 @@
         <w:tc>
           <w:tcPr>
             <w:tcW w:w="1260" w:type="dxa"/>
-            <w:shd w:val="clear" w:color="auto" w:fill="auto"/>
-            <w:tcMar/>
             <w:vAlign w:val="center"/>
           </w:tcPr>
           <w:p>
@@ -504,8 +476,6 @@
         <w:tc>
           <w:tcPr>
             <w:tcW w:w="1036" w:type="dxa"/>
-            <w:shd w:val="clear" w:color="auto" w:fill="auto"/>
-            <w:tcMar/>
             <w:vAlign w:val="center"/>
           </w:tcPr>
           <w:p>
@@ -527,8 +497,6 @@
         <w:tc>
           <w:tcPr>
             <w:tcW w:w="1171" w:type="dxa"/>
-            <w:shd w:val="clear" w:color="auto" w:fill="auto"/>
-            <w:tcMar/>
             <w:vAlign w:val="center"/>
           </w:tcPr>
           <w:p>
@@ -550,8 +518,6 @@
         <w:tc>
           <w:tcPr>
             <w:tcW w:w="973" w:type="dxa"/>
-            <w:shd w:val="clear" w:color="auto" w:fill="auto"/>
-            <w:tcMar/>
             <w:vAlign w:val="center"/>
           </w:tcPr>
           <w:p>
@@ -573,8 +539,6 @@
         <w:tc>
           <w:tcPr>
             <w:tcW w:w="1275" w:type="dxa"/>
-            <w:shd w:val="clear" w:color="auto" w:fill="auto"/>
-            <w:tcMar/>
             <w:vAlign w:val="center"/>
           </w:tcPr>
           <w:p>
@@ -596,8 +560,6 @@
         <w:tc>
           <w:tcPr>
             <w:tcW w:w="871" w:type="dxa"/>
-            <w:shd w:val="clear" w:color="auto" w:fill="auto"/>
-            <w:tcMar/>
             <w:vAlign w:val="center"/>
           </w:tcPr>
           <w:p>
@@ -615,8 +577,6 @@
         <w:tc>
           <w:tcPr>
             <w:tcW w:w="2519" w:type="dxa"/>
-            <w:shd w:val="clear" w:color="auto" w:fill="auto"/>
-            <w:tcMar/>
             <w:vAlign w:val="center"/>
           </w:tcPr>
           <w:p>
@@ -632,6 +592,13 @@
                 <w:szCs w:val="24"/>
               </w:rPr>
               <w:t>First meeting with client has been pushed to 20/03/25</w:t>
+            </w:r>
+            <w:r>
+              <w:rPr>
+                <w:rFonts w:ascii="Calibri" w:hAnsi="Calibri" w:cs="Calibri"/>
+                <w:szCs w:val="24"/>
+              </w:rPr>
+              <w:t>.</w:t>
             </w:r>
           </w:p>
         </w:tc>
@@ -643,8 +610,6 @@
         <w:tc>
           <w:tcPr>
             <w:tcW w:w="722" w:type="dxa"/>
-            <w:shd w:val="clear" w:color="auto" w:fill="auto"/>
-            <w:tcMar/>
           </w:tcPr>
           <w:p>
             <w:pPr>
@@ -666,8 +631,6 @@
         <w:tc>
           <w:tcPr>
             <w:tcW w:w="1989" w:type="dxa"/>
-            <w:shd w:val="clear" w:color="auto" w:fill="auto"/>
-            <w:tcMar/>
             <w:vAlign w:val="center"/>
           </w:tcPr>
           <w:p>
@@ -682,7 +645,21 @@
                 <w:rFonts w:ascii="Calibri" w:hAnsi="Calibri" w:cs="Calibri"/>
                 <w:szCs w:val="24"/>
               </w:rPr>
-              <w:t xml:space="preserve">D-ITG isn’t available in Fedora repos; it won’t </w:t>
+              <w:t xml:space="preserve">D-ITG isn’t available in Fedora repos; it </w:t>
+            </w:r>
+            <w:r>
+              <w:rPr>
+                <w:rFonts w:ascii="Calibri" w:hAnsi="Calibri" w:cs="Calibri"/>
+                <w:szCs w:val="24"/>
+              </w:rPr>
+              <w:t>ca</w:t>
+            </w:r>
+            <w:r>
+              <w:rPr>
+                <w:rFonts w:ascii="Calibri" w:hAnsi="Calibri" w:cs="Calibri"/>
+                <w:szCs w:val="24"/>
+              </w:rPr>
+              <w:t xml:space="preserve">n’t </w:t>
             </w:r>
             <w:r>
               <w:rPr>
@@ -711,8 +688,6 @@
         <w:tc>
           <w:tcPr>
             <w:tcW w:w="3238" w:type="dxa"/>
-            <w:shd w:val="clear" w:color="auto" w:fill="auto"/>
-            <w:tcMar/>
             <w:vAlign w:val="center"/>
           </w:tcPr>
           <w:p>
@@ -734,8 +709,6 @@
         <w:tc>
           <w:tcPr>
             <w:tcW w:w="1260" w:type="dxa"/>
-            <w:shd w:val="clear" w:color="auto" w:fill="auto"/>
-            <w:tcMar/>
             <w:vAlign w:val="center"/>
           </w:tcPr>
           <w:p>
@@ -757,8 +730,6 @@
         <w:tc>
           <w:tcPr>
             <w:tcW w:w="1036" w:type="dxa"/>
-            <w:shd w:val="clear" w:color="auto" w:fill="auto"/>
-            <w:tcMar/>
             <w:vAlign w:val="center"/>
           </w:tcPr>
           <w:p>
@@ -780,8 +751,6 @@
         <w:tc>
           <w:tcPr>
             <w:tcW w:w="1171" w:type="dxa"/>
-            <w:shd w:val="clear" w:color="auto" w:fill="auto"/>
-            <w:tcMar/>
             <w:vAlign w:val="center"/>
           </w:tcPr>
           <w:p>
@@ -803,8 +772,6 @@
         <w:tc>
           <w:tcPr>
             <w:tcW w:w="973" w:type="dxa"/>
-            <w:shd w:val="clear" w:color="auto" w:fill="auto"/>
-            <w:tcMar/>
             <w:vAlign w:val="center"/>
           </w:tcPr>
           <w:p>
@@ -826,8 +793,6 @@
         <w:tc>
           <w:tcPr>
             <w:tcW w:w="1275" w:type="dxa"/>
-            <w:shd w:val="clear" w:color="auto" w:fill="auto"/>
-            <w:tcMar/>
             <w:vAlign w:val="center"/>
           </w:tcPr>
           <w:p>
@@ -849,8 +814,6 @@
         <w:tc>
           <w:tcPr>
             <w:tcW w:w="871" w:type="dxa"/>
-            <w:shd w:val="clear" w:color="auto" w:fill="auto"/>
-            <w:tcMar/>
             <w:vAlign w:val="center"/>
           </w:tcPr>
           <w:p>
@@ -870,8 +833,6 @@
         <w:tc>
           <w:tcPr>
             <w:tcW w:w="2519" w:type="dxa"/>
-            <w:shd w:val="clear" w:color="auto" w:fill="auto"/>
-            <w:tcMar/>
             <w:vAlign w:val="center"/>
           </w:tcPr>
           <w:p>
@@ -887,6 +848,36 @@
                 <w:szCs w:val="24"/>
               </w:rPr>
               <w:t>Client isn’t aware of this issue yet – it needs to be raised at 27/03 meeting</w:t>
+            </w:r>
+            <w:r>
+              <w:rPr>
+                <w:rFonts w:ascii="Calibri" w:hAnsi="Calibri" w:cs="Calibri"/>
+                <w:szCs w:val="24"/>
+              </w:rPr>
+              <w:t>.</w:t>
+            </w:r>
+          </w:p>
+          <w:p>
+            <w:pPr>
+              <w:rPr>
+                <w:rFonts w:ascii="Calibri" w:hAnsi="Calibri" w:cs="Calibri"/>
+                <w:szCs w:val="24"/>
+              </w:rPr>
+            </w:pPr>
+            <w:r>
+              <w:rPr>
+                <w:rFonts w:ascii="Calibri" w:hAnsi="Calibri" w:cs="Calibri"/>
+                <w:szCs w:val="24"/>
+              </w:rPr>
+              <w:br/>
+              <w:t>Decided to use Ubuntu for client PCs</w:t>
+            </w:r>
+            <w:r>
+              <w:rPr>
+                <w:rFonts w:ascii="Calibri" w:hAnsi="Calibri" w:cs="Calibri"/>
+                <w:szCs w:val="24"/>
+              </w:rPr>
+              <w:t xml:space="preserve"> so this is no longer a problem.</w:t>
             </w:r>
           </w:p>
         </w:tc>
@@ -898,8 +889,6 @@
         <w:tc>
           <w:tcPr>
             <w:tcW w:w="722" w:type="dxa"/>
-            <w:shd w:val="clear" w:color="auto" w:fill="auto"/>
-            <w:tcMar/>
           </w:tcPr>
           <w:p>
             <w:pPr>
@@ -921,8 +910,6 @@
         <w:tc>
           <w:tcPr>
             <w:tcW w:w="1989" w:type="dxa"/>
-            <w:shd w:val="clear" w:color="auto" w:fill="auto"/>
-            <w:tcMar/>
             <w:vAlign w:val="center"/>
           </w:tcPr>
           <w:p>
@@ -954,8 +941,6 @@
         <w:tc>
           <w:tcPr>
             <w:tcW w:w="3238" w:type="dxa"/>
-            <w:shd w:val="clear" w:color="auto" w:fill="auto"/>
-            <w:tcMar/>
             <w:vAlign w:val="center"/>
           </w:tcPr>
           <w:p>
@@ -981,8 +966,6 @@
         <w:tc>
           <w:tcPr>
             <w:tcW w:w="1260" w:type="dxa"/>
-            <w:shd w:val="clear" w:color="auto" w:fill="auto"/>
-            <w:tcMar/>
             <w:vAlign w:val="center"/>
           </w:tcPr>
           <w:p>
@@ -1002,8 +985,6 @@
         <w:tc>
           <w:tcPr>
             <w:tcW w:w="1036" w:type="dxa"/>
-            <w:shd w:val="clear" w:color="auto" w:fill="auto"/>
-            <w:tcMar/>
             <w:vAlign w:val="center"/>
           </w:tcPr>
           <w:p>
@@ -1023,8 +1004,6 @@
         <w:tc>
           <w:tcPr>
             <w:tcW w:w="1171" w:type="dxa"/>
-            <w:shd w:val="clear" w:color="auto" w:fill="auto"/>
-            <w:tcMar/>
             <w:vAlign w:val="center"/>
           </w:tcPr>
           <w:p>
@@ -1042,8 +1021,6 @@
         <w:tc>
           <w:tcPr>
             <w:tcW w:w="973" w:type="dxa"/>
-            <w:shd w:val="clear" w:color="auto" w:fill="auto"/>
-            <w:tcMar/>
             <w:vAlign w:val="center"/>
           </w:tcPr>
           <w:p>
@@ -1065,8 +1042,6 @@
         <w:tc>
           <w:tcPr>
             <w:tcW w:w="1275" w:type="dxa"/>
-            <w:shd w:val="clear" w:color="auto" w:fill="auto"/>
-            <w:tcMar/>
             <w:vAlign w:val="center"/>
           </w:tcPr>
           <w:p>
@@ -1093,8 +1068,6 @@
         <w:tc>
           <w:tcPr>
             <w:tcW w:w="871" w:type="dxa"/>
-            <w:shd w:val="clear" w:color="auto" w:fill="auto"/>
-            <w:tcMar/>
             <w:vAlign w:val="center"/>
           </w:tcPr>
           <w:p>
@@ -1114,8 +1087,6 @@
         <w:tc>
           <w:tcPr>
             <w:tcW w:w="2519" w:type="dxa"/>
-            <w:shd w:val="clear" w:color="auto" w:fill="auto"/>
-            <w:tcMar/>
             <w:vAlign w:val="center"/>
           </w:tcPr>
           <w:p>
@@ -1129,6 +1100,12 @@
                 <w:rFonts w:ascii="Calibri" w:hAnsi="Calibri" w:cs="Myanmar Text"/>
               </w:rPr>
               <w:t>Quick overview over Discord and in-depth debrief after to ensure everyone is on the same page</w:t>
+            </w:r>
+            <w:r>
+              <w:rPr>
+                <w:rFonts w:ascii="Calibri" w:hAnsi="Calibri" w:cs="Myanmar Text"/>
+              </w:rPr>
+              <w:t>.</w:t>
             </w:r>
           </w:p>
         </w:tc>
@@ -1140,8 +1117,6 @@
         <w:tc>
           <w:tcPr>
             <w:tcW w:w="722" w:type="dxa"/>
-            <w:shd w:val="clear" w:color="auto" w:fill="auto"/>
-            <w:tcMar/>
           </w:tcPr>
           <w:p>
             <w:pPr>
@@ -1158,8 +1133,6 @@
         <w:tc>
           <w:tcPr>
             <w:tcW w:w="1989" w:type="dxa"/>
-            <w:shd w:val="clear" w:color="auto" w:fill="auto"/>
-            <w:tcMar/>
           </w:tcPr>
           <w:p>
             <w:pPr>
@@ -1185,8 +1158,6 @@
         <w:tc>
           <w:tcPr>
             <w:tcW w:w="3238" w:type="dxa"/>
-            <w:shd w:val="clear" w:color="auto" w:fill="auto"/>
-            <w:tcMar/>
           </w:tcPr>
           <w:p>
             <w:pPr>
@@ -1224,8 +1195,6 @@
         <w:tc>
           <w:tcPr>
             <w:tcW w:w="1260" w:type="dxa"/>
-            <w:shd w:val="clear" w:color="auto" w:fill="auto"/>
-            <w:tcMar/>
           </w:tcPr>
           <w:p>
             <w:pPr>
@@ -1263,8 +1232,6 @@
         <w:tc>
           <w:tcPr>
             <w:tcW w:w="1036" w:type="dxa"/>
-            <w:shd w:val="clear" w:color="auto" w:fill="auto"/>
-            <w:tcMar/>
           </w:tcPr>
           <w:p>
             <w:pPr>
@@ -1290,8 +1257,6 @@
         <w:tc>
           <w:tcPr>
             <w:tcW w:w="1171" w:type="dxa"/>
-            <w:shd w:val="clear" w:color="auto" w:fill="auto"/>
-            <w:tcMar/>
           </w:tcPr>
           <w:p>
             <w:pPr>
@@ -1317,8 +1282,6 @@
         <w:tc>
           <w:tcPr>
             <w:tcW w:w="973" w:type="dxa"/>
-            <w:shd w:val="clear" w:color="auto" w:fill="auto"/>
-            <w:tcMar/>
           </w:tcPr>
           <w:p>
             <w:pPr>
@@ -1337,8 +1300,6 @@
         <w:tc>
           <w:tcPr>
             <w:tcW w:w="1275" w:type="dxa"/>
-            <w:shd w:val="clear" w:color="auto" w:fill="auto"/>
-            <w:tcMar/>
           </w:tcPr>
           <w:p>
             <w:pPr>
@@ -1364,8 +1325,6 @@
         <w:tc>
           <w:tcPr>
             <w:tcW w:w="871" w:type="dxa"/>
-            <w:shd w:val="clear" w:color="auto" w:fill="auto"/>
-            <w:tcMar/>
           </w:tcPr>
           <w:p>
             <w:pPr>
@@ -1389,8 +1348,6 @@
         <w:tc>
           <w:tcPr>
             <w:tcW w:w="2519" w:type="dxa"/>
-            <w:shd w:val="clear" w:color="auto" w:fill="auto"/>
-            <w:tcMar/>
           </w:tcPr>
           <w:p>
             <w:pPr>
@@ -1404,13 +1361,12 @@
               </w:rPr>
               <w:t>A hybrid model approach has been selected to better suit the project</w:t>
             </w:r>
-          </w:p>
-          <w:p>
-            <w:pPr>
-              <w:rPr>
-                <w:rFonts w:ascii="Calibri" w:hAnsi="Calibri" w:cs="Myanmar Text"/>
-              </w:rPr>
-            </w:pPr>
+            <w:r>
+              <w:rPr>
+                <w:rFonts w:ascii="Calibri" w:hAnsi="Calibri" w:cs="Myanmar Text"/>
+              </w:rPr>
+              <w:t>.</w:t>
+            </w:r>
           </w:p>
         </w:tc>
       </w:tr>
@@ -1421,8 +1377,6 @@
         <w:tc>
           <w:tcPr>
             <w:tcW w:w="722" w:type="dxa"/>
-            <w:shd w:val="clear" w:color="auto" w:fill="auto"/>
-            <w:tcMar/>
           </w:tcPr>
           <w:p>
             <w:pPr>
@@ -1441,28 +1395,24 @@
         <w:tc>
           <w:tcPr>
             <w:tcW w:w="1989" w:type="dxa"/>
-            <w:shd w:val="clear" w:color="auto" w:fill="auto"/>
-            <w:tcMar/>
-          </w:tcPr>
-          <w:p>
-            <w:pPr>
-              <w:rPr>
-                <w:rFonts w:ascii="Calibri" w:hAnsi="Calibri" w:cs="Myanmar Text"/>
-              </w:rPr>
-            </w:pPr>
-            <w:r>
-              <w:rPr>
-                <w:rFonts w:ascii="Calibri" w:hAnsi="Calibri" w:cs="Myanmar Text"/>
-              </w:rPr>
-              <w:t>Router PC’s randomly crashing</w:t>
+          </w:tcPr>
+          <w:p>
+            <w:pPr>
+              <w:rPr>
+                <w:rFonts w:ascii="Calibri" w:hAnsi="Calibri" w:cs="Myanmar Text"/>
+              </w:rPr>
+            </w:pPr>
+            <w:r>
+              <w:rPr>
+                <w:rFonts w:ascii="Calibri" w:hAnsi="Calibri" w:cs="Myanmar Text"/>
+              </w:rPr>
+              <w:t>Router PCs randomly crashing</w:t>
             </w:r>
           </w:p>
         </w:tc>
         <w:tc>
           <w:tcPr>
             <w:tcW w:w="3238" w:type="dxa"/>
-            <w:shd w:val="clear" w:color="auto" w:fill="auto"/>
-            <w:tcMar/>
           </w:tcPr>
           <w:p>
             <w:pPr>
@@ -1484,8 +1434,6 @@
         <w:tc>
           <w:tcPr>
             <w:tcW w:w="1260" w:type="dxa"/>
-            <w:shd w:val="clear" w:color="auto" w:fill="auto"/>
-            <w:tcMar/>
           </w:tcPr>
           <w:p>
             <w:pPr>
@@ -1510,8 +1458,6 @@
         <w:tc>
           <w:tcPr>
             <w:tcW w:w="1036" w:type="dxa"/>
-            <w:shd w:val="clear" w:color="auto" w:fill="auto"/>
-            <w:tcMar/>
           </w:tcPr>
           <w:p>
             <w:pPr>
@@ -1530,8 +1476,6 @@
         <w:tc>
           <w:tcPr>
             <w:tcW w:w="1171" w:type="dxa"/>
-            <w:shd w:val="clear" w:color="auto" w:fill="auto"/>
-            <w:tcMar/>
           </w:tcPr>
           <w:p>
             <w:pPr>
@@ -1550,8 +1494,6 @@
         <w:tc>
           <w:tcPr>
             <w:tcW w:w="973" w:type="dxa"/>
-            <w:shd w:val="clear" w:color="auto" w:fill="auto"/>
-            <w:tcMar/>
           </w:tcPr>
           <w:p>
             <w:pPr>
@@ -1570,8 +1512,6 @@
         <w:tc>
           <w:tcPr>
             <w:tcW w:w="1275" w:type="dxa"/>
-            <w:shd w:val="clear" w:color="auto" w:fill="auto"/>
-            <w:tcMar/>
           </w:tcPr>
           <w:p>
             <w:pPr>
@@ -1590,8 +1530,6 @@
         <w:tc>
           <w:tcPr>
             <w:tcW w:w="871" w:type="dxa"/>
-            <w:shd w:val="clear" w:color="auto" w:fill="auto"/>
-            <w:tcMar/>
           </w:tcPr>
           <w:p>
             <w:pPr>
@@ -1610,8 +1548,6 @@
         <w:tc>
           <w:tcPr>
             <w:tcW w:w="2519" w:type="dxa"/>
-            <w:shd w:val="clear" w:color="auto" w:fill="auto"/>
-            <w:tcMar/>
           </w:tcPr>
           <w:p>
             <w:pPr>
@@ -1624,14 +1560,13 @@
               <w:rPr>
                 <w:rFonts w:ascii="Calibri" w:hAnsi="Calibri" w:cs="Myanmar Text"/>
               </w:rPr>
-              <w:t xml:space="preserve">Caused by open-source GPU driver. Fixed by switching to proprietary NVIDIA </w:t>
-            </w:r>
-            <w:r>
-              <w:rPr>
-                <w:rFonts w:ascii="Calibri" w:hAnsi="Calibri" w:cs="Myanmar Text"/>
-              </w:rPr>
-              <w:lastRenderedPageBreak/>
-              <w:t>driver</w:t>
+              <w:t xml:space="preserve">Caused by open-source GPU driver. Fixed by </w:t>
+            </w:r>
+            <w:r>
+              <w:rPr>
+                <w:rFonts w:ascii="Calibri" w:hAnsi="Calibri" w:cs="Myanmar Text"/>
+              </w:rPr>
+              <w:t>disabling the driver.</w:t>
             </w:r>
           </w:p>
           <w:p>
@@ -1657,8 +1592,6 @@
         <w:tc>
           <w:tcPr>
             <w:tcW w:w="722" w:type="dxa"/>
-            <w:shd w:val="clear" w:color="auto" w:fill="auto"/>
-            <w:tcMar/>
           </w:tcPr>
           <w:p>
             <w:pPr>
@@ -1678,8 +1611,6 @@
         <w:tc>
           <w:tcPr>
             <w:tcW w:w="1989" w:type="dxa"/>
-            <w:shd w:val="clear" w:color="auto" w:fill="auto"/>
-            <w:tcMar/>
           </w:tcPr>
           <w:p>
             <w:pPr>
@@ -1707,8 +1638,6 @@
         <w:tc>
           <w:tcPr>
             <w:tcW w:w="3238" w:type="dxa"/>
-            <w:shd w:val="clear" w:color="auto" w:fill="auto"/>
-            <w:tcMar/>
           </w:tcPr>
           <w:p>
             <w:pPr>
@@ -1749,8 +1678,6 @@
         <w:tc>
           <w:tcPr>
             <w:tcW w:w="1260" w:type="dxa"/>
-            <w:shd w:val="clear" w:color="auto" w:fill="auto"/>
-            <w:tcMar/>
           </w:tcPr>
           <w:p>
             <w:pPr>
@@ -1769,8 +1696,6 @@
         <w:tc>
           <w:tcPr>
             <w:tcW w:w="1036" w:type="dxa"/>
-            <w:shd w:val="clear" w:color="auto" w:fill="auto"/>
-            <w:tcMar/>
           </w:tcPr>
           <w:p>
             <w:pPr>
@@ -1791,8 +1716,6 @@
         <w:tc>
           <w:tcPr>
             <w:tcW w:w="1171" w:type="dxa"/>
-            <w:shd w:val="clear" w:color="auto" w:fill="auto"/>
-            <w:tcMar/>
           </w:tcPr>
           <w:p>
             <w:pPr>
@@ -1813,8 +1736,6 @@
         <w:tc>
           <w:tcPr>
             <w:tcW w:w="973" w:type="dxa"/>
-            <w:shd w:val="clear" w:color="auto" w:fill="auto"/>
-            <w:tcMar/>
           </w:tcPr>
           <w:p>
             <w:pPr>
@@ -1835,8 +1756,6 @@
         <w:tc>
           <w:tcPr>
             <w:tcW w:w="1275" w:type="dxa"/>
-            <w:shd w:val="clear" w:color="auto" w:fill="auto"/>
-            <w:tcMar/>
           </w:tcPr>
           <w:p>
             <w:pPr>
@@ -1857,8 +1776,6 @@
         <w:tc>
           <w:tcPr>
             <w:tcW w:w="871" w:type="dxa"/>
-            <w:shd w:val="clear" w:color="auto" w:fill="auto"/>
-            <w:tcMar/>
           </w:tcPr>
           <w:p>
             <w:pPr>
@@ -1879,8 +1796,6 @@
         <w:tc>
           <w:tcPr>
             <w:tcW w:w="2519" w:type="dxa"/>
-            <w:shd w:val="clear" w:color="auto" w:fill="auto"/>
-            <w:tcMar/>
           </w:tcPr>
           <w:p>
             <w:pPr>
@@ -1929,6 +1844,13 @@
                 <w:rFonts w:ascii="Calibri" w:hAnsi="Calibri" w:cs="Calibri"/>
                 <w:szCs w:val="24"/>
               </w:rPr>
+              <w:br/>
+            </w:r>
+            <w:r>
+              <w:rPr>
+                <w:rFonts w:ascii="Calibri" w:hAnsi="Calibri" w:cs="Calibri"/>
+                <w:szCs w:val="24"/>
+              </w:rPr>
               <w:t>Due to the member missing a lot of the IPv4 set up, t</w:t>
             </w:r>
             <w:r>
@@ -1950,7 +1872,7 @@
                 <w:rFonts w:ascii="Calibri" w:hAnsi="Calibri" w:cs="Calibri"/>
                 <w:szCs w:val="24"/>
               </w:rPr>
-              <w:t>to join the IPv6 team moving forward. A change request has been made.</w:t>
+              <w:t>to join the IPv6 team moving forward.</w:t>
             </w:r>
           </w:p>
         </w:tc>
@@ -1962,8 +1884,6 @@
         <w:tc>
           <w:tcPr>
             <w:tcW w:w="722" w:type="dxa"/>
-            <w:shd w:val="clear" w:color="auto" w:fill="auto"/>
-            <w:tcMar/>
           </w:tcPr>
           <w:p>
             <w:pPr>
@@ -1982,8 +1902,6 @@
         <w:tc>
           <w:tcPr>
             <w:tcW w:w="1989" w:type="dxa"/>
-            <w:shd w:val="clear" w:color="auto" w:fill="auto"/>
-            <w:tcMar/>
           </w:tcPr>
           <w:p>
             <w:pPr>
@@ -2004,8 +1922,6 @@
         <w:tc>
           <w:tcPr>
             <w:tcW w:w="3238" w:type="dxa"/>
-            <w:shd w:val="clear" w:color="auto" w:fill="auto"/>
-            <w:tcMar/>
           </w:tcPr>
           <w:p>
             <w:pPr>
@@ -2026,8 +1942,6 @@
         <w:tc>
           <w:tcPr>
             <w:tcW w:w="1260" w:type="dxa"/>
-            <w:shd w:val="clear" w:color="auto" w:fill="auto"/>
-            <w:tcMar/>
           </w:tcPr>
           <w:p>
             <w:pPr>
@@ -2058,8 +1972,6 @@
         <w:tc>
           <w:tcPr>
             <w:tcW w:w="1036" w:type="dxa"/>
-            <w:shd w:val="clear" w:color="auto" w:fill="auto"/>
-            <w:tcMar/>
           </w:tcPr>
           <w:p>
             <w:pPr>
@@ -2080,8 +1992,6 @@
         <w:tc>
           <w:tcPr>
             <w:tcW w:w="1171" w:type="dxa"/>
-            <w:shd w:val="clear" w:color="auto" w:fill="auto"/>
-            <w:tcMar/>
           </w:tcPr>
           <w:p>
             <w:pPr>
@@ -2102,8 +2012,6 @@
         <w:tc>
           <w:tcPr>
             <w:tcW w:w="973" w:type="dxa"/>
-            <w:shd w:val="clear" w:color="auto" w:fill="auto"/>
-            <w:tcMar/>
           </w:tcPr>
           <w:p>
             <w:pPr>
@@ -2124,8 +2032,6 @@
         <w:tc>
           <w:tcPr>
             <w:tcW w:w="1275" w:type="dxa"/>
-            <w:shd w:val="clear" w:color="auto" w:fill="auto"/>
-            <w:tcMar/>
           </w:tcPr>
           <w:p>
             <w:pPr>
@@ -2146,8 +2052,6 @@
         <w:tc>
           <w:tcPr>
             <w:tcW w:w="871" w:type="dxa"/>
-            <w:shd w:val="clear" w:color="auto" w:fill="auto"/>
-            <w:tcMar/>
           </w:tcPr>
           <w:p>
             <w:pPr>
@@ -2168,8 +2072,6 @@
         <w:tc>
           <w:tcPr>
             <w:tcW w:w="2519" w:type="dxa"/>
-            <w:shd w:val="clear" w:color="auto" w:fill="auto"/>
-            <w:tcMar/>
           </w:tcPr>
           <w:p>
             <w:pPr>
@@ -2202,8 +2104,6 @@
         <w:tc>
           <w:tcPr>
             <w:tcW w:w="722" w:type="dxa"/>
-            <w:shd w:val="clear" w:color="auto" w:fill="auto"/>
-            <w:tcMar/>
           </w:tcPr>
           <w:p>
             <w:pPr>
@@ -2231,8 +2131,6 @@
         <w:tc>
           <w:tcPr>
             <w:tcW w:w="1989" w:type="dxa"/>
-            <w:shd w:val="clear" w:color="auto" w:fill="auto"/>
-            <w:tcMar/>
           </w:tcPr>
           <w:p>
             <w:pPr>
@@ -2260,8 +2158,6 @@
         <w:tc>
           <w:tcPr>
             <w:tcW w:w="3238" w:type="dxa"/>
-            <w:shd w:val="clear" w:color="auto" w:fill="auto"/>
-            <w:tcMar/>
           </w:tcPr>
           <w:p>
             <w:pPr>
@@ -2282,8 +2178,6 @@
         <w:tc>
           <w:tcPr>
             <w:tcW w:w="1260" w:type="dxa"/>
-            <w:shd w:val="clear" w:color="auto" w:fill="auto"/>
-            <w:tcMar/>
           </w:tcPr>
           <w:p>
             <w:pPr>
@@ -2304,8 +2198,6 @@
         <w:tc>
           <w:tcPr>
             <w:tcW w:w="1036" w:type="dxa"/>
-            <w:shd w:val="clear" w:color="auto" w:fill="auto"/>
-            <w:tcMar/>
           </w:tcPr>
           <w:p>
             <w:pPr>
@@ -2326,8 +2218,6 @@
         <w:tc>
           <w:tcPr>
             <w:tcW w:w="1171" w:type="dxa"/>
-            <w:shd w:val="clear" w:color="auto" w:fill="auto"/>
-            <w:tcMar/>
           </w:tcPr>
           <w:p>
             <w:pPr>
@@ -2348,8 +2238,6 @@
         <w:tc>
           <w:tcPr>
             <w:tcW w:w="973" w:type="dxa"/>
-            <w:shd w:val="clear" w:color="auto" w:fill="auto"/>
-            <w:tcMar/>
           </w:tcPr>
           <w:p>
             <w:pPr>
@@ -2370,8 +2258,6 @@
         <w:tc>
           <w:tcPr>
             <w:tcW w:w="1275" w:type="dxa"/>
-            <w:shd w:val="clear" w:color="auto" w:fill="auto"/>
-            <w:tcMar/>
           </w:tcPr>
           <w:p>
             <w:pPr>
@@ -2392,8 +2278,6 @@
         <w:tc>
           <w:tcPr>
             <w:tcW w:w="871" w:type="dxa"/>
-            <w:shd w:val="clear" w:color="auto" w:fill="auto"/>
-            <w:tcMar/>
           </w:tcPr>
           <w:p>
             <w:pPr>
@@ -2414,8 +2298,6 @@
         <w:tc>
           <w:tcPr>
             <w:tcW w:w="2519" w:type="dxa"/>
-            <w:shd w:val="clear" w:color="auto" w:fill="auto"/>
-            <w:tcMar/>
           </w:tcPr>
           <w:p>
             <w:pPr>
@@ -2441,8 +2323,6 @@
         <w:tc>
           <w:tcPr>
             <w:tcW w:w="722" w:type="dxa"/>
-            <w:shd w:val="clear" w:color="auto" w:fill="auto"/>
-            <w:tcMar/>
           </w:tcPr>
           <w:p>
             <w:pPr>
@@ -2470,8 +2350,6 @@
         <w:tc>
           <w:tcPr>
             <w:tcW w:w="1989" w:type="dxa"/>
-            <w:shd w:val="clear" w:color="auto" w:fill="auto"/>
-            <w:tcMar/>
           </w:tcPr>
           <w:p>
             <w:pPr>
@@ -2492,37 +2370,26 @@
                 <w:rFonts w:ascii="Calibri" w:hAnsi="Calibri" w:cs="Calibri"/>
                 <w:szCs w:val="24"/>
               </w:rPr>
-              <w:t xml:space="preserve">. This was a crucial meeting as our first set of IPv4 evaluation results were to be </w:t>
-            </w:r>
-            <w:r>
-              <w:rPr>
-                <w:rFonts w:ascii="Calibri" w:hAnsi="Calibri" w:cs="Calibri"/>
-                <w:szCs w:val="24"/>
-              </w:rPr>
-              <w:lastRenderedPageBreak/>
-              <w:t>reviewed.</w:t>
+              <w:t>. This was a crucial meeting as our first set of IPv4 evaluation results were to be reviewed.</w:t>
             </w:r>
           </w:p>
         </w:tc>
         <w:tc>
           <w:tcPr>
             <w:tcW w:w="3238" w:type="dxa"/>
-            <w:shd w:val="clear" w:color="auto" w:fill="auto"/>
-            <w:tcMar/>
-          </w:tcPr>
-          <w:p>
-            <w:pPr>
-              <w:rPr>
-                <w:rFonts w:ascii="Calibri" w:hAnsi="Calibri" w:cs="Calibri"/>
-                <w:szCs w:val="24"/>
-              </w:rPr>
-            </w:pPr>
-            <w:r>
-              <w:rPr>
-                <w:rFonts w:ascii="Calibri" w:hAnsi="Calibri" w:cs="Calibri"/>
-                <w:szCs w:val="24"/>
-              </w:rPr>
-              <w:lastRenderedPageBreak/>
+          </w:tcPr>
+          <w:p>
+            <w:pPr>
+              <w:rPr>
+                <w:rFonts w:ascii="Calibri" w:hAnsi="Calibri" w:cs="Calibri"/>
+                <w:szCs w:val="24"/>
+              </w:rPr>
+            </w:pPr>
+            <w:r>
+              <w:rPr>
+                <w:rFonts w:ascii="Calibri" w:hAnsi="Calibri" w:cs="Calibri"/>
+                <w:szCs w:val="24"/>
+              </w:rPr>
               <w:t xml:space="preserve">Reduced representation and input from our team during this meeting. </w:t>
             </w:r>
             <w:r>
@@ -2537,8 +2404,6 @@
         <w:tc>
           <w:tcPr>
             <w:tcW w:w="1260" w:type="dxa"/>
-            <w:shd w:val="clear" w:color="auto" w:fill="auto"/>
-            <w:tcMar/>
           </w:tcPr>
           <w:p>
             <w:pPr>
@@ -2559,8 +2424,6 @@
         <w:tc>
           <w:tcPr>
             <w:tcW w:w="1036" w:type="dxa"/>
-            <w:shd w:val="clear" w:color="auto" w:fill="auto"/>
-            <w:tcMar/>
           </w:tcPr>
           <w:p>
             <w:pPr>
@@ -2581,8 +2444,6 @@
         <w:tc>
           <w:tcPr>
             <w:tcW w:w="1171" w:type="dxa"/>
-            <w:shd w:val="clear" w:color="auto" w:fill="auto"/>
-            <w:tcMar/>
           </w:tcPr>
           <w:p>
             <w:pPr>
@@ -2603,8 +2464,6 @@
         <w:tc>
           <w:tcPr>
             <w:tcW w:w="973" w:type="dxa"/>
-            <w:shd w:val="clear" w:color="auto" w:fill="auto"/>
-            <w:tcMar/>
           </w:tcPr>
           <w:p>
             <w:pPr>
@@ -2625,8 +2484,6 @@
         <w:tc>
           <w:tcPr>
             <w:tcW w:w="1275" w:type="dxa"/>
-            <w:shd w:val="clear" w:color="auto" w:fill="auto"/>
-            <w:tcMar/>
           </w:tcPr>
           <w:p>
             <w:pPr>
@@ -2647,8 +2504,6 @@
         <w:tc>
           <w:tcPr>
             <w:tcW w:w="871" w:type="dxa"/>
-            <w:shd w:val="clear" w:color="auto" w:fill="auto"/>
-            <w:tcMar/>
           </w:tcPr>
           <w:p>
             <w:pPr>
@@ -2669,8 +2524,6 @@
         <w:tc>
           <w:tcPr>
             <w:tcW w:w="2519" w:type="dxa"/>
-            <w:shd w:val="clear" w:color="auto" w:fill="auto"/>
-            <w:tcMar/>
           </w:tcPr>
           <w:p>
             <w:pPr>
@@ -2703,8 +2556,6 @@
         <w:tc>
           <w:tcPr>
             <w:tcW w:w="722" w:type="dxa"/>
-            <w:shd w:val="clear" w:color="auto" w:fill="auto"/>
-            <w:tcMar/>
           </w:tcPr>
           <w:p>
             <w:pPr>
@@ -2732,8 +2583,6 @@
         <w:tc>
           <w:tcPr>
             <w:tcW w:w="1989" w:type="dxa"/>
-            <w:shd w:val="clear" w:color="auto" w:fill="auto"/>
-            <w:tcMar/>
           </w:tcPr>
           <w:p>
             <w:pPr>
@@ -2754,50 +2603,64 @@
                 <w:rFonts w:ascii="Calibri" w:hAnsi="Calibri" w:cs="Calibri"/>
                 <w:szCs w:val="24"/>
               </w:rPr>
-              <w:t>efficient evaluation and log processing workflow.</w:t>
+              <w:t xml:space="preserve">efficient evaluation and </w:t>
+            </w:r>
+            <w:r>
+              <w:rPr>
+                <w:rFonts w:ascii="Calibri" w:hAnsi="Calibri" w:cs="Calibri"/>
+                <w:szCs w:val="24"/>
+              </w:rPr>
+              <w:lastRenderedPageBreak/>
+              <w:t>log processing workflow.</w:t>
             </w:r>
           </w:p>
         </w:tc>
         <w:tc>
           <w:tcPr>
             <w:tcW w:w="3238" w:type="dxa"/>
-            <w:shd w:val="clear" w:color="auto" w:fill="auto"/>
-            <w:tcMar/>
-          </w:tcPr>
-          <w:p>
-            <w:pPr>
-              <w:rPr>
-                <w:rFonts w:ascii="Calibri" w:hAnsi="Calibri" w:cs="Calibri"/>
-                <w:szCs w:val="24"/>
-              </w:rPr>
-            </w:pPr>
-            <w:r>
-              <w:rPr>
-                <w:rFonts w:ascii="Calibri" w:hAnsi="Calibri" w:cs="Calibri"/>
-                <w:szCs w:val="24"/>
-              </w:rPr>
-              <w:t xml:space="preserve">The original process for handling data was verly manual and very time consuming. Each metric log had to individually be converted to .dat then to .csv files, and then finally excel. </w:t>
+          </w:tcPr>
+          <w:p>
+            <w:pPr>
+              <w:rPr>
+                <w:rFonts w:ascii="Calibri" w:hAnsi="Calibri" w:cs="Calibri"/>
+                <w:szCs w:val="24"/>
+              </w:rPr>
+            </w:pPr>
+            <w:r>
+              <w:rPr>
+                <w:rFonts w:ascii="Calibri" w:hAnsi="Calibri" w:cs="Calibri"/>
+                <w:szCs w:val="24"/>
+              </w:rPr>
+              <w:lastRenderedPageBreak/>
+              <w:t xml:space="preserve">The original process for handling data was verly </w:t>
+            </w:r>
+            <w:r>
+              <w:rPr>
+                <w:rFonts w:ascii="Calibri" w:hAnsi="Calibri" w:cs="Calibri"/>
+                <w:szCs w:val="24"/>
+              </w:rPr>
+              <w:lastRenderedPageBreak/>
+              <w:t xml:space="preserve">manual and very time consuming. Each metric log had to individually be converted to .dat then to .csv files, and then finally excel. </w:t>
             </w:r>
           </w:p>
         </w:tc>
         <w:tc>
           <w:tcPr>
             <w:tcW w:w="1260" w:type="dxa"/>
-            <w:shd w:val="clear" w:color="auto" w:fill="auto"/>
-            <w:tcMar/>
-          </w:tcPr>
-          <w:p>
-            <w:pPr>
-              <w:rPr>
-                <w:rFonts w:ascii="Calibri" w:hAnsi="Calibri" w:cs="Calibri"/>
-                <w:szCs w:val="24"/>
-              </w:rPr>
-            </w:pPr>
-            <w:r>
-              <w:rPr>
-                <w:rFonts w:ascii="Calibri" w:hAnsi="Calibri" w:cs="Calibri"/>
-                <w:szCs w:val="24"/>
-              </w:rPr>
+          </w:tcPr>
+          <w:p>
+            <w:pPr>
+              <w:rPr>
+                <w:rFonts w:ascii="Calibri" w:hAnsi="Calibri" w:cs="Calibri"/>
+                <w:szCs w:val="24"/>
+              </w:rPr>
+            </w:pPr>
+            <w:r>
+              <w:rPr>
+                <w:rFonts w:ascii="Calibri" w:hAnsi="Calibri" w:cs="Calibri"/>
+                <w:szCs w:val="24"/>
+              </w:rPr>
+              <w:lastRenderedPageBreak/>
               <w:t>22/05/25</w:t>
             </w:r>
           </w:p>
@@ -2805,8 +2668,6 @@
         <w:tc>
           <w:tcPr>
             <w:tcW w:w="1036" w:type="dxa"/>
-            <w:shd w:val="clear" w:color="auto" w:fill="auto"/>
-            <w:tcMar/>
           </w:tcPr>
           <w:p>
             <w:pPr>
@@ -2827,8 +2688,6 @@
         <w:tc>
           <w:tcPr>
             <w:tcW w:w="1171" w:type="dxa"/>
-            <w:shd w:val="clear" w:color="auto" w:fill="auto"/>
-            <w:tcMar/>
           </w:tcPr>
           <w:p>
             <w:pPr>
@@ -2849,8 +2708,6 @@
         <w:tc>
           <w:tcPr>
             <w:tcW w:w="973" w:type="dxa"/>
-            <w:shd w:val="clear" w:color="auto" w:fill="auto"/>
-            <w:tcMar/>
           </w:tcPr>
           <w:p>
             <w:pPr>
@@ -2871,8 +2728,6 @@
         <w:tc>
           <w:tcPr>
             <w:tcW w:w="1275" w:type="dxa"/>
-            <w:shd w:val="clear" w:color="auto" w:fill="auto"/>
-            <w:tcMar/>
           </w:tcPr>
           <w:p>
             <w:pPr>
@@ -2893,17 +2748,10 @@
         <w:tc>
           <w:tcPr>
             <w:tcW w:w="871" w:type="dxa"/>
-            <w:shd w:val="clear" w:color="auto" w:fill="auto"/>
-            <w:tcMar/>
-          </w:tcPr>
-          <w:p>
-            <w:pPr>
-              <w:pStyle w:val="Normal"/>
-              <w:suppressLineNumbers w:val="0"/>
-              <w:bidi w:val="0"/>
-              <w:spacing w:before="0" w:beforeAutospacing="off" w:after="0" w:afterAutospacing="off" w:line="259" w:lineRule="auto"/>
-              <w:ind w:left="0" w:right="0"/>
-              <w:jc w:val="left"/>
+          </w:tcPr>
+          <w:p>
+            <w:pPr>
+              <w:spacing w:line="259" w:lineRule="auto"/>
             </w:pPr>
             <w:r>
               <w:rPr>
@@ -2916,22 +2764,28 @@
         <w:tc>
           <w:tcPr>
             <w:tcW w:w="2519" w:type="dxa"/>
-            <w:shd w:val="clear" w:color="auto" w:fill="auto"/>
-            <w:tcMar/>
-          </w:tcPr>
-          <w:p>
-            <w:pPr>
-              <w:rPr>
-                <w:rFonts w:ascii="Calibri" w:hAnsi="Calibri" w:cs="Calibri"/>
-                <w:szCs w:val="24"/>
-              </w:rPr>
-            </w:pPr>
-            <w:r>
-              <w:rPr>
-                <w:rFonts w:ascii="Calibri" w:hAnsi="Calibri" w:cs="Calibri"/>
-                <w:szCs w:val="24"/>
-              </w:rPr>
-              <w:t>Decoding raw logs directly into .txt format then using a Python script to extract and export data. This</w:t>
+          </w:tcPr>
+          <w:p>
+            <w:pPr>
+              <w:rPr>
+                <w:rFonts w:ascii="Calibri" w:hAnsi="Calibri" w:cs="Calibri"/>
+                <w:szCs w:val="24"/>
+              </w:rPr>
+            </w:pPr>
+            <w:r>
+              <w:rPr>
+                <w:rFonts w:ascii="Calibri" w:hAnsi="Calibri" w:cs="Calibri"/>
+                <w:szCs w:val="24"/>
+              </w:rPr>
+              <w:t xml:space="preserve">Decoding raw logs directly into .txt format </w:t>
+            </w:r>
+            <w:r>
+              <w:rPr>
+                <w:rFonts w:ascii="Calibri" w:hAnsi="Calibri" w:cs="Calibri"/>
+                <w:szCs w:val="24"/>
+              </w:rPr>
+              <w:lastRenderedPageBreak/>
+              <w:t>then using a Python script to extract and export data. This</w:t>
             </w:r>
             <w:r>
               <w:rPr>
@@ -2950,21 +2804,20 @@
         <w:tc>
           <w:tcPr>
             <w:tcW w:w="722" w:type="dxa"/>
-            <w:shd w:val="clear" w:color="auto" w:fill="auto"/>
-            <w:tcMar/>
-          </w:tcPr>
-          <w:p>
-            <w:pPr>
-              <w:rPr>
-                <w:rFonts w:ascii="Calibri" w:hAnsi="Calibri" w:cs="Calibri"/>
-                <w:szCs w:val="24"/>
-              </w:rPr>
-            </w:pPr>
-            <w:r>
-              <w:rPr>
-                <w:rFonts w:ascii="Calibri" w:hAnsi="Calibri" w:cs="Calibri"/>
-                <w:szCs w:val="24"/>
-              </w:rPr>
+          </w:tcPr>
+          <w:p>
+            <w:pPr>
+              <w:rPr>
+                <w:rFonts w:ascii="Calibri" w:hAnsi="Calibri" w:cs="Calibri"/>
+                <w:szCs w:val="24"/>
+              </w:rPr>
+            </w:pPr>
+            <w:r>
+              <w:rPr>
+                <w:rFonts w:ascii="Calibri" w:hAnsi="Calibri" w:cs="Calibri"/>
+                <w:szCs w:val="24"/>
+              </w:rPr>
+              <w:lastRenderedPageBreak/>
               <w:t>1</w:t>
             </w:r>
             <w:r>
@@ -2979,8 +2832,6 @@
         <w:tc>
           <w:tcPr>
             <w:tcW w:w="1989" w:type="dxa"/>
-            <w:shd w:val="clear" w:color="auto" w:fill="auto"/>
-            <w:tcMar/>
           </w:tcPr>
           <w:p>
             <w:pPr>
@@ -2999,8 +2850,6 @@
         <w:tc>
           <w:tcPr>
             <w:tcW w:w="3238" w:type="dxa"/>
-            <w:shd w:val="clear" w:color="auto" w:fill="auto"/>
-            <w:tcMar/>
           </w:tcPr>
           <w:p>
             <w:pPr>
@@ -3017,7 +2866,6 @@
           </w:p>
           <w:p>
             <w:pPr>
-              <w:pStyle w:val="Normal"/>
               <w:rPr>
                 <w:rFonts w:ascii="Calibri" w:hAnsi="Calibri" w:cs="Calibri"/>
               </w:rPr>
@@ -3034,8 +2882,6 @@
         <w:tc>
           <w:tcPr>
             <w:tcW w:w="1260" w:type="dxa"/>
-            <w:shd w:val="clear" w:color="auto" w:fill="auto"/>
-            <w:tcMar/>
           </w:tcPr>
           <w:p>
             <w:pPr>
@@ -3054,8 +2900,6 @@
         <w:tc>
           <w:tcPr>
             <w:tcW w:w="1036" w:type="dxa"/>
-            <w:shd w:val="clear" w:color="auto" w:fill="auto"/>
-            <w:tcMar/>
           </w:tcPr>
           <w:p>
             <w:pPr>
@@ -3074,8 +2918,6 @@
         <w:tc>
           <w:tcPr>
             <w:tcW w:w="1171" w:type="dxa"/>
-            <w:shd w:val="clear" w:color="auto" w:fill="auto"/>
-            <w:tcMar/>
           </w:tcPr>
           <w:p>
             <w:pPr>
@@ -3094,8 +2936,6 @@
         <w:tc>
           <w:tcPr>
             <w:tcW w:w="973" w:type="dxa"/>
-            <w:shd w:val="clear" w:color="auto" w:fill="auto"/>
-            <w:tcMar/>
           </w:tcPr>
           <w:p>
             <w:pPr>
@@ -3114,8 +2954,6 @@
         <w:tc>
           <w:tcPr>
             <w:tcW w:w="1275" w:type="dxa"/>
-            <w:shd w:val="clear" w:color="auto" w:fill="auto"/>
-            <w:tcMar/>
           </w:tcPr>
           <w:p>
             <w:pPr>
@@ -3134,8 +2972,6 @@
         <w:tc>
           <w:tcPr>
             <w:tcW w:w="871" w:type="dxa"/>
-            <w:shd w:val="clear" w:color="auto" w:fill="auto"/>
-            <w:tcMar/>
           </w:tcPr>
           <w:p>
             <w:pPr>
@@ -3154,8 +2990,6 @@
         <w:tc>
           <w:tcPr>
             <w:tcW w:w="2519" w:type="dxa"/>
-            <w:shd w:val="clear" w:color="auto" w:fill="auto"/>
-            <w:tcMar/>
           </w:tcPr>
           <w:p>
             <w:pPr>
@@ -3233,7 +3067,7 @@
   <w:docDefaults>
     <w:rPrDefault>
       <w:rPr>
-        <w:rFonts w:ascii="Times New Roman" w:hAnsi="Times New Roman" w:eastAsia="Times New Roman" w:cs="Times New Roman"/>
+        <w:rFonts w:ascii="Times New Roman" w:eastAsia="Times New Roman" w:hAnsi="Times New Roman" w:cs="Times New Roman"/>
         <w:lang w:val="en-NZ" w:eastAsia="en-GB" w:bidi="ar-SA"/>
       </w:rPr>
     </w:rPrDefault>
@@ -3299,7 +3133,7 @@
     <w:lsdException w:name="Table Web 2" w:semiHidden="1" w:unhideWhenUsed="1"/>
     <w:lsdException w:name="Table Web 3" w:semiHidden="1" w:unhideWhenUsed="1"/>
     <w:lsdException w:name="Table Theme" w:semiHidden="1" w:unhideWhenUsed="1"/>
-    <w:lsdException w:name="Placeholder Text" w:uiPriority="99" w:semiHidden="1"/>
+    <w:lsdException w:name="Placeholder Text" w:semiHidden="1" w:uiPriority="99"/>
     <w:lsdException w:name="No Spacing" w:uiPriority="1" w:qFormat="1"/>
     <w:lsdException w:name="Light Shading" w:uiPriority="60"/>
     <w:lsdException w:name="Light List" w:uiPriority="61"/>
@@ -3321,7 +3155,7 @@
     <w:lsdException w:name="Medium Shading 1 Accent 1" w:uiPriority="63"/>
     <w:lsdException w:name="Medium Shading 2 Accent 1" w:uiPriority="64"/>
     <w:lsdException w:name="Medium List 1 Accent 1" w:uiPriority="65"/>
-    <w:lsdException w:name="Revision" w:uiPriority="99" w:semiHidden="1"/>
+    <w:lsdException w:name="Revision" w:semiHidden="1" w:uiPriority="99"/>
     <w:lsdException w:name="List Paragraph" w:uiPriority="34" w:qFormat="1"/>
     <w:lsdException w:name="Quote" w:uiPriority="29" w:qFormat="1"/>
     <w:lsdException w:name="Intense Quote" w:uiPriority="30" w:qFormat="1"/>
@@ -3408,8 +3242,8 @@
     <w:lsdException w:name="Subtle Reference" w:uiPriority="31" w:qFormat="1"/>
     <w:lsdException w:name="Intense Reference" w:uiPriority="32" w:qFormat="1"/>
     <w:lsdException w:name="Book Title" w:uiPriority="33" w:qFormat="1"/>
-    <w:lsdException w:name="Bibliography" w:uiPriority="37" w:semiHidden="1" w:unhideWhenUsed="1"/>
-    <w:lsdException w:name="TOC Heading" w:uiPriority="39" w:semiHidden="1" w:unhideWhenUsed="1" w:qFormat="1"/>
+    <w:lsdException w:name="Bibliography" w:semiHidden="1" w:uiPriority="37" w:unhideWhenUsed="1"/>
+    <w:lsdException w:name="TOC Heading" w:semiHidden="1" w:uiPriority="39" w:unhideWhenUsed="1" w:qFormat="1"/>
     <w:lsdException w:name="Plain Table 1" w:uiPriority="41"/>
     <w:lsdException w:name="Plain Table 2" w:uiPriority="42"/>
     <w:lsdException w:name="Plain Table 3" w:uiPriority="43"/>
@@ -3514,13 +3348,13 @@
     <w:lsdException w:name="List Table 5 Dark Accent 6" w:uiPriority="50"/>
     <w:lsdException w:name="List Table 6 Colorful Accent 6" w:uiPriority="51"/>
     <w:lsdException w:name="List Table 7 Colorful Accent 6" w:uiPriority="52"/>
-    <w:lsdException w:name="Mention" w:uiPriority="99" w:semiHidden="1" w:unhideWhenUsed="1"/>
-    <w:lsdException w:name="Smart Hyperlink" w:uiPriority="99" w:semiHidden="1" w:unhideWhenUsed="1"/>
-    <w:lsdException w:name="Hashtag" w:uiPriority="99" w:semiHidden="1" w:unhideWhenUsed="1"/>
-    <w:lsdException w:name="Unresolved Mention" w:uiPriority="99" w:semiHidden="1" w:unhideWhenUsed="1"/>
-    <w:lsdException w:name="Smart Link" w:uiPriority="99" w:semiHidden="1" w:unhideWhenUsed="1"/>
+    <w:lsdException w:name="Mention" w:semiHidden="1" w:uiPriority="99" w:unhideWhenUsed="1"/>
+    <w:lsdException w:name="Smart Hyperlink" w:semiHidden="1" w:uiPriority="99" w:unhideWhenUsed="1"/>
+    <w:lsdException w:name="Hashtag" w:semiHidden="1" w:uiPriority="99" w:unhideWhenUsed="1"/>
+    <w:lsdException w:name="Unresolved Mention" w:semiHidden="1" w:uiPriority="99" w:unhideWhenUsed="1"/>
+    <w:lsdException w:name="Smart Link" w:semiHidden="1" w:uiPriority="99" w:unhideWhenUsed="1"/>
   </w:latentStyles>
-  <w:style w:type="paragraph" w:styleId="Normal" w:default="1">
+  <w:style w:type="paragraph" w:default="1" w:styleId="Normal">
     <w:name w:val="Normal"/>
     <w:qFormat/>
     <w:rsid w:val="00047B71"/>
@@ -3531,13 +3365,13 @@
       <w:lang w:val="en-US" w:eastAsia="en-US"/>
     </w:rPr>
   </w:style>
-  <w:style w:type="character" w:styleId="DefaultParagraphFont" w:default="1">
+  <w:style w:type="character" w:default="1" w:styleId="DefaultParagraphFont">
     <w:name w:val="Default Paragraph Font"/>
     <w:uiPriority w:val="1"/>
     <w:semiHidden/>
     <w:unhideWhenUsed/>
   </w:style>
-  <w:style w:type="table" w:styleId="TableNormal" w:default="1">
+  <w:style w:type="table" w:default="1" w:styleId="TableNormal">
     <w:name w:val="Normal Table"/>
     <w:uiPriority w:val="99"/>
     <w:semiHidden/>
@@ -3552,13 +3386,13 @@
       </w:tblCellMar>
     </w:tblPr>
   </w:style>
-  <w:style w:type="numbering" w:styleId="NoList" w:default="1">
+  <w:style w:type="numbering" w:default="1" w:styleId="NoList">
     <w:name w:val="No List"/>
     <w:uiPriority w:val="99"/>
     <w:semiHidden/>
     <w:unhideWhenUsed/>
   </w:style>
-  <w:style w:type="paragraph" w:styleId="BL1st" w:customStyle="1">
+  <w:style w:type="paragraph" w:customStyle="1" w:styleId="BL1st">
     <w:name w:val="BL 1st"/>
     <w:basedOn w:val="Normal"/>
     <w:next w:val="Normal"/>
@@ -3584,7 +3418,7 @@
       </w:tabs>
     </w:pPr>
   </w:style>
-  <w:style w:type="character" w:styleId="HeaderChar" w:customStyle="1">
+  <w:style w:type="character" w:customStyle="1" w:styleId="HeaderChar">
     <w:name w:val="Header Char"/>
     <w:link w:val="Header"/>
     <w:rsid w:val="006D77DD"/>
@@ -3607,7 +3441,7 @@
       </w:tabs>
     </w:pPr>
   </w:style>
-  <w:style w:type="character" w:styleId="FooterChar" w:customStyle="1">
+  <w:style w:type="character" w:customStyle="1" w:styleId="FooterChar">
     <w:name w:val="Footer Char"/>
     <w:link w:val="Footer"/>
     <w:rsid w:val="006D77DD"/>
@@ -3624,12 +3458,12 @@
     <w:rsid w:val="000053EA"/>
     <w:tblPr>
       <w:tblBorders>
-        <w:top w:val="single" w:color="auto" w:sz="4" w:space="0"/>
-        <w:left w:val="single" w:color="auto" w:sz="4" w:space="0"/>
-        <w:bottom w:val="single" w:color="auto" w:sz="4" w:space="0"/>
-        <w:right w:val="single" w:color="auto" w:sz="4" w:space="0"/>
-        <w:insideH w:val="single" w:color="auto" w:sz="4" w:space="0"/>
-        <w:insideV w:val="single" w:color="auto" w:sz="4" w:space="0"/>
+        <w:top w:val="single" w:sz="4" w:space="0" w:color="auto"/>
+        <w:left w:val="single" w:sz="4" w:space="0" w:color="auto"/>
+        <w:bottom w:val="single" w:sz="4" w:space="0" w:color="auto"/>
+        <w:right w:val="single" w:sz="4" w:space="0" w:color="auto"/>
+        <w:insideH w:val="single" w:sz="4" w:space="0" w:color="auto"/>
+        <w:insideV w:val="single" w:sz="4" w:space="0" w:color="auto"/>
       </w:tblBorders>
     </w:tblPr>
   </w:style>

</xml_diff>